<commit_message>
minor updates to the demo Rmd file; Refactored table number extraction in patch_docx_tables.R
</commit_message>
<xml_diff>
--- a/reg_tables_demo.docx
+++ b/reg_tables_demo.docx
@@ -77,248 +77,33 @@
     </w:p>
     <w:p>
       <w:pPr>
-        <w:pStyle w:val="SourceCode"/>
-      </w:pPr>
+        <w:pStyle w:val="FirstParagraph"/>
+      </w:pPr>
+      <w:r>
+        <w:t xml:space="preserve">We are interested in modeling</w:t>
+      </w:r>
+      <w:r>
+        <w:t xml:space="preserve"> </w:t>
+      </w:r>
       <w:r>
         <w:rPr>
-          <w:rStyle w:val="KeywordTok"/>
+          <w:rStyle w:val="VerbatimChar"/>
         </w:rPr>
-        <w:t xml:space="preserve">require</w:t>
-      </w:r>
-      <w:r>
-        <w:rPr>
-          <w:rStyle w:val="NormalTok"/>
-        </w:rPr>
-        <w:t xml:space="preserve">(dplyr)</w:t>
-      </w:r>
-      <w:r>
-        <w:br w:type="textWrapping"/>
-      </w:r>
-      <w:r>
-        <w:rPr>
-          <w:rStyle w:val="KeywordTok"/>
-        </w:rPr>
-        <w:t xml:space="preserve">require</w:t>
-      </w:r>
-      <w:r>
-        <w:rPr>
-          <w:rStyle w:val="NormalTok"/>
-        </w:rPr>
-        <w:t xml:space="preserve">(texreg)</w:t>
-      </w:r>
-      <w:r>
-        <w:br w:type="textWrapping"/>
-      </w:r>
-      <w:r>
-        <w:rPr>
-          <w:rStyle w:val="KeywordTok"/>
-        </w:rPr>
-        <w:t xml:space="preserve">require</w:t>
-      </w:r>
-      <w:r>
-        <w:rPr>
-          <w:rStyle w:val="NormalTok"/>
-        </w:rPr>
-        <w:t xml:space="preserve">(captioner)</w:t>
+        <w:t xml:space="preserve">mpg</w:t>
+      </w:r>
+      <w:r>
+        <w:t xml:space="preserve"> </w:t>
+      </w:r>
+      <w:r>
+        <w:t xml:space="preserve">for our first two models and Table 1 shows the results.</w:t>
       </w:r>
     </w:p>
     <w:p>
       <w:pPr>
-        <w:pStyle w:val="SourceCode"/>
-      </w:pPr>
-      <w:r>
-        <w:rPr>
-          <w:rStyle w:val="NormalTok"/>
-        </w:rPr>
-        <w:t xml:space="preserve">table_nums &lt;-</w:t>
-      </w:r>
-      <w:r>
-        <w:rPr>
-          <w:rStyle w:val="StringTok"/>
-        </w:rPr>
-        <w:t xml:space="preserve"> </w:t>
-      </w:r>
-      <w:r>
-        <w:rPr>
-          <w:rStyle w:val="KeywordTok"/>
-        </w:rPr>
-        <w:t xml:space="preserve">captioner</w:t>
-      </w:r>
-      <w:r>
-        <w:rPr>
-          <w:rStyle w:val="NormalTok"/>
-        </w:rPr>
-        <w:t xml:space="preserve">(</w:t>
-      </w:r>
-      <w:r>
-        <w:rPr>
-          <w:rStyle w:val="DataTypeTok"/>
-        </w:rPr>
-        <w:t xml:space="preserve">prefix =</w:t>
-      </w:r>
-      <w:r>
-        <w:rPr>
-          <w:rStyle w:val="NormalTok"/>
-        </w:rPr>
-        <w:t xml:space="preserve"> </w:t>
-      </w:r>
-      <w:r>
-        <w:rPr>
-          <w:rStyle w:val="StringTok"/>
-        </w:rPr>
-        <w:t xml:space="preserve">"Table"</w:t>
-      </w:r>
-      <w:r>
-        <w:rPr>
-          <w:rStyle w:val="NormalTok"/>
-        </w:rPr>
-        <w:t xml:space="preserve">)</w:t>
-      </w:r>
-      <w:r>
-        <w:br w:type="textWrapping"/>
-      </w:r>
-      <w:r>
-        <w:rPr>
-          <w:rStyle w:val="NormalTok"/>
-        </w:rPr>
-        <w:t xml:space="preserve">tbl1_cap &lt;-</w:t>
-      </w:r>
-      <w:r>
-        <w:rPr>
-          <w:rStyle w:val="StringTok"/>
-        </w:rPr>
-        <w:t xml:space="preserve"> </w:t>
-      </w:r>
-      <w:r>
-        <w:rPr>
-          <w:rStyle w:val="KeywordTok"/>
-        </w:rPr>
-        <w:t xml:space="preserve">table_nums</w:t>
-      </w:r>
-      <w:r>
-        <w:rPr>
-          <w:rStyle w:val="NormalTok"/>
-        </w:rPr>
-        <w:t xml:space="preserve">(</w:t>
-      </w:r>
-      <w:r>
-        <w:rPr>
-          <w:rStyle w:val="StringTok"/>
-        </w:rPr>
-        <w:t xml:space="preserve">"mpg_models"</w:t>
-      </w:r>
-      <w:r>
-        <w:rPr>
-          <w:rStyle w:val="NormalTok"/>
-        </w:rPr>
-        <w:t xml:space="preserve">, </w:t>
-      </w:r>
-      <w:r>
-        <w:rPr>
-          <w:rStyle w:val="StringTok"/>
-        </w:rPr>
-        <w:t xml:space="preserve">"OLS regression for mileage"</w:t>
-      </w:r>
-      <w:r>
-        <w:rPr>
-          <w:rStyle w:val="NormalTok"/>
-        </w:rPr>
-        <w:t xml:space="preserve">)</w:t>
-      </w:r>
-      <w:r>
-        <w:br w:type="textWrapping"/>
-      </w:r>
-      <w:r>
-        <w:rPr>
-          <w:rStyle w:val="NormalTok"/>
-        </w:rPr>
-        <w:t xml:space="preserve">knitr</w:t>
-      </w:r>
-      <w:r>
-        <w:rPr>
-          <w:rStyle w:val="OperatorTok"/>
-        </w:rPr>
-        <w:t xml:space="preserve">::</w:t>
-      </w:r>
-      <w:r>
-        <w:rPr>
-          <w:rStyle w:val="KeywordTok"/>
-        </w:rPr>
-        <w:t xml:space="preserve">kable</w:t>
-      </w:r>
-      <w:r>
-        <w:rPr>
-          <w:rStyle w:val="NormalTok"/>
-        </w:rPr>
-        <w:t xml:space="preserve">(</w:t>
-      </w:r>
-      <w:r>
-        <w:rPr>
-          <w:rStyle w:val="KeywordTok"/>
-        </w:rPr>
-        <w:t xml:space="preserve">tibble</w:t>
-      </w:r>
-      <w:r>
-        <w:rPr>
-          <w:rStyle w:val="NormalTok"/>
-        </w:rPr>
-        <w:t xml:space="preserve">(</w:t>
-      </w:r>
-      <w:r>
-        <w:rPr>
-          <w:rStyle w:val="DataTypeTok"/>
-        </w:rPr>
-        <w:t xml:space="preserve">x=</w:t>
-      </w:r>
-      <w:r>
-        <w:rPr>
-          <w:rStyle w:val="DecValTok"/>
-        </w:rPr>
-        <w:t xml:space="preserve">1</w:t>
-      </w:r>
-      <w:r>
-        <w:rPr>
-          <w:rStyle w:val="NormalTok"/>
-        </w:rPr>
-        <w:t xml:space="preserve">, </w:t>
-      </w:r>
-      <w:r>
-        <w:rPr>
-          <w:rStyle w:val="DataTypeTok"/>
-        </w:rPr>
-        <w:t xml:space="preserve">y=</w:t>
-      </w:r>
-      <w:r>
-        <w:rPr>
-          <w:rStyle w:val="DecValTok"/>
-        </w:rPr>
-        <w:t xml:space="preserve">2</w:t>
-      </w:r>
-      <w:r>
-        <w:rPr>
-          <w:rStyle w:val="NormalTok"/>
-        </w:rPr>
-        <w:t xml:space="preserve">), </w:t>
-      </w:r>
-      <w:r>
-        <w:rPr>
-          <w:rStyle w:val="DataTypeTok"/>
-        </w:rPr>
-        <w:t xml:space="preserve">caption=</w:t>
-      </w:r>
-      <w:r>
-        <w:rPr>
-          <w:rStyle w:val="NormalTok"/>
-        </w:rPr>
-        <w:t xml:space="preserve">tbl1_cap)</w:t>
-      </w:r>
-    </w:p>
-    <w:p>
-      <w:pPr>
         <w:pStyle w:val="TableCaption"/>
       </w:pPr>
       <w:r>
-        <w:t xml:space="preserve">Table 1: OLS regression for mileage</w:t>
+        <w:t xml:space="preserve">Table 1. OLS regression for mileage</w:t>
       </w:r>
     </w:p>
     <w:tbl>
@@ -326,7 +111,7 @@
         <w:tblStyle w:val="TableNormal"/>
         <w:tblW w:type="pct" w:w="0.0"/>
         <w:tblLook w:firstRow="1"/>
-        <w:tblCaption w:val="Table 1: OLS regression for mileage"/>
+        <w:tblCaption w:val="Table 1. OLS regression for mileage"/>
       </w:tblPr>
       <w:tblGrid/>
       <w:tr>
@@ -346,7 +131,7 @@
               <w:jc w:val="right"/>
             </w:pPr>
             <w:r>
-              <w:t xml:space="preserve">x</w:t>
+              <w:t xml:space="preserve">placeholder</w:t>
             </w:r>
           </w:p>
         </w:tc>
@@ -363,7 +148,7 @@
               <w:jc w:val="right"/>
             </w:pPr>
             <w:r>
-              <w:t xml:space="preserve">y</w:t>
+              <w:t xml:space="preserve">to_be_replaced</w:t>
             </w:r>
           </w:p>
         </w:tc>
@@ -387,7 +172,7 @@
               <w:jc w:val="right"/>
             </w:pPr>
             <w:r>
-              <w:t xml:space="preserve">2</w:t>
+              <w:t xml:space="preserve">1</w:t>
             </w:r>
           </w:p>
         </w:tc>
@@ -395,354 +180,6 @@
     </w:tbl>
     <w:p>
       <w:pPr>
-        <w:pStyle w:val="SourceCode"/>
-      </w:pPr>
-      <w:r>
-        <w:rPr>
-          <w:rStyle w:val="KeywordTok"/>
-        </w:rPr>
-        <w:t xml:space="preserve">htmlreg</w:t>
-      </w:r>
-      <w:r>
-        <w:rPr>
-          <w:rStyle w:val="NormalTok"/>
-        </w:rPr>
-        <w:t xml:space="preserve">(</w:t>
-      </w:r>
-      <w:r>
-        <w:rPr>
-          <w:rStyle w:val="KeywordTok"/>
-        </w:rPr>
-        <w:t xml:space="preserve">list</w:t>
-      </w:r>
-      <w:r>
-        <w:rPr>
-          <w:rStyle w:val="NormalTok"/>
-        </w:rPr>
-        <w:t xml:space="preserve">(</w:t>
-      </w:r>
-      <w:r>
-        <w:rPr>
-          <w:rStyle w:val="KeywordTok"/>
-        </w:rPr>
-        <w:t xml:space="preserve">lm</w:t>
-      </w:r>
-      <w:r>
-        <w:rPr>
-          <w:rStyle w:val="NormalTok"/>
-        </w:rPr>
-        <w:t xml:space="preserve">(mpg </w:t>
-      </w:r>
-      <w:r>
-        <w:rPr>
-          <w:rStyle w:val="OperatorTok"/>
-        </w:rPr>
-        <w:t xml:space="preserve">~</w:t>
-      </w:r>
-      <w:r>
-        <w:rPr>
-          <w:rStyle w:val="StringTok"/>
-        </w:rPr>
-        <w:t xml:space="preserve"> </w:t>
-      </w:r>
-      <w:r>
-        <w:rPr>
-          <w:rStyle w:val="NormalTok"/>
-        </w:rPr>
-        <w:t xml:space="preserve">wt, </w:t>
-      </w:r>
-      <w:r>
-        <w:rPr>
-          <w:rStyle w:val="DataTypeTok"/>
-        </w:rPr>
-        <w:t xml:space="preserve">data=</w:t>
-      </w:r>
-      <w:r>
-        <w:rPr>
-          <w:rStyle w:val="NormalTok"/>
-        </w:rPr>
-        <w:t xml:space="preserve">mtcars), </w:t>
-      </w:r>
-      <w:r>
-        <w:br w:type="textWrapping"/>
-      </w:r>
-      <w:r>
-        <w:rPr>
-          <w:rStyle w:val="NormalTok"/>
-        </w:rPr>
-        <w:t xml:space="preserve">             </w:t>
-      </w:r>
-      <w:r>
-        <w:rPr>
-          <w:rStyle w:val="KeywordTok"/>
-        </w:rPr>
-        <w:t xml:space="preserve">lm</w:t>
-      </w:r>
-      <w:r>
-        <w:rPr>
-          <w:rStyle w:val="NormalTok"/>
-        </w:rPr>
-        <w:t xml:space="preserve">(mpg </w:t>
-      </w:r>
-      <w:r>
-        <w:rPr>
-          <w:rStyle w:val="OperatorTok"/>
-        </w:rPr>
-        <w:t xml:space="preserve">~</w:t>
-      </w:r>
-      <w:r>
-        <w:rPr>
-          <w:rStyle w:val="StringTok"/>
-        </w:rPr>
-        <w:t xml:space="preserve"> </w:t>
-      </w:r>
-      <w:r>
-        <w:rPr>
-          <w:rStyle w:val="NormalTok"/>
-        </w:rPr>
-        <w:t xml:space="preserve">wt </w:t>
-      </w:r>
-      <w:r>
-        <w:rPr>
-          <w:rStyle w:val="OperatorTok"/>
-        </w:rPr>
-        <w:t xml:space="preserve">+</w:t>
-      </w:r>
-      <w:r>
-        <w:rPr>
-          <w:rStyle w:val="StringTok"/>
-        </w:rPr>
-        <w:t xml:space="preserve"> </w:t>
-      </w:r>
-      <w:r>
-        <w:rPr>
-          <w:rStyle w:val="NormalTok"/>
-        </w:rPr>
-        <w:t xml:space="preserve">cyl, </w:t>
-      </w:r>
-      <w:r>
-        <w:rPr>
-          <w:rStyle w:val="DataTypeTok"/>
-        </w:rPr>
-        <w:t xml:space="preserve">data=</w:t>
-      </w:r>
-      <w:r>
-        <w:rPr>
-          <w:rStyle w:val="NormalTok"/>
-        </w:rPr>
-        <w:t xml:space="preserve">mtcars)), </w:t>
-      </w:r>
-      <w:r>
-        <w:br w:type="textWrapping"/>
-      </w:r>
-      <w:r>
-        <w:rPr>
-          <w:rStyle w:val="NormalTok"/>
-        </w:rPr>
-        <w:t xml:space="preserve">        </w:t>
-      </w:r>
-      <w:r>
-        <w:rPr>
-          <w:rStyle w:val="DataTypeTok"/>
-        </w:rPr>
-        <w:t xml:space="preserve">file=</w:t>
-      </w:r>
-      <w:r>
-        <w:rPr>
-          <w:rStyle w:val="KeywordTok"/>
-        </w:rPr>
-        <w:t xml:space="preserve">file.path</w:t>
-      </w:r>
-      <w:r>
-        <w:rPr>
-          <w:rStyle w:val="NormalTok"/>
-        </w:rPr>
-        <w:t xml:space="preserve">(tab_path, </w:t>
-      </w:r>
-      <w:r>
-        <w:rPr>
-          <w:rStyle w:val="KeywordTok"/>
-        </w:rPr>
-        <w:t xml:space="preserve">paste0</w:t>
-      </w:r>
-      <w:r>
-        <w:rPr>
-          <w:rStyle w:val="NormalTok"/>
-        </w:rPr>
-        <w:t xml:space="preserve">(tbl1_cap, </w:t>
-      </w:r>
-      <w:r>
-        <w:rPr>
-          <w:rStyle w:val="StringTok"/>
-        </w:rPr>
-        <w:t xml:space="preserve">".html"</w:t>
-      </w:r>
-      <w:r>
-        <w:rPr>
-          <w:rStyle w:val="NormalTok"/>
-        </w:rPr>
-        <w:t xml:space="preserve">)),</w:t>
-      </w:r>
-      <w:r>
-        <w:br w:type="textWrapping"/>
-      </w:r>
-      <w:r>
-        <w:rPr>
-          <w:rStyle w:val="NormalTok"/>
-        </w:rPr>
-        <w:t xml:space="preserve">        </w:t>
-      </w:r>
-      <w:r>
-        <w:rPr>
-          <w:rStyle w:val="DataTypeTok"/>
-        </w:rPr>
-        <w:t xml:space="preserve">doctype =</w:t>
-      </w:r>
-      <w:r>
-        <w:rPr>
-          <w:rStyle w:val="NormalTok"/>
-        </w:rPr>
-        <w:t xml:space="preserve"> </w:t>
-      </w:r>
-      <w:r>
-        <w:rPr>
-          <w:rStyle w:val="OtherTok"/>
-        </w:rPr>
-        <w:t xml:space="preserve">TRUE</w:t>
-      </w:r>
-      <w:r>
-        <w:rPr>
-          <w:rStyle w:val="NormalTok"/>
-        </w:rPr>
-        <w:t xml:space="preserve">, </w:t>
-      </w:r>
-      <w:r>
-        <w:rPr>
-          <w:rStyle w:val="DataTypeTok"/>
-        </w:rPr>
-        <w:t xml:space="preserve">html.tag =</w:t>
-      </w:r>
-      <w:r>
-        <w:rPr>
-          <w:rStyle w:val="NormalTok"/>
-        </w:rPr>
-        <w:t xml:space="preserve"> </w:t>
-      </w:r>
-      <w:r>
-        <w:rPr>
-          <w:rStyle w:val="OtherTok"/>
-        </w:rPr>
-        <w:t xml:space="preserve">TRUE</w:t>
-      </w:r>
-      <w:r>
-        <w:rPr>
-          <w:rStyle w:val="NormalTok"/>
-        </w:rPr>
-        <w:t xml:space="preserve">, </w:t>
-      </w:r>
-      <w:r>
-        <w:br w:type="textWrapping"/>
-      </w:r>
-      <w:r>
-        <w:rPr>
-          <w:rStyle w:val="NormalTok"/>
-        </w:rPr>
-        <w:t xml:space="preserve">        </w:t>
-      </w:r>
-      <w:r>
-        <w:rPr>
-          <w:rStyle w:val="DataTypeTok"/>
-        </w:rPr>
-        <w:t xml:space="preserve">caption =</w:t>
-      </w:r>
-      <w:r>
-        <w:rPr>
-          <w:rStyle w:val="NormalTok"/>
-        </w:rPr>
-        <w:t xml:space="preserve"> </w:t>
-      </w:r>
-      <w:r>
-        <w:rPr>
-          <w:rStyle w:val="StringTok"/>
-        </w:rPr>
-        <w:t xml:space="preserve">""</w:t>
-      </w:r>
-      <w:r>
-        <w:rPr>
-          <w:rStyle w:val="NormalTok"/>
-        </w:rPr>
-        <w:t xml:space="preserve">, </w:t>
-      </w:r>
-      <w:r>
-        <w:br w:type="textWrapping"/>
-      </w:r>
-      <w:r>
-        <w:rPr>
-          <w:rStyle w:val="NormalTok"/>
-        </w:rPr>
-        <w:t xml:space="preserve">        </w:t>
-      </w:r>
-      <w:r>
-        <w:rPr>
-          <w:rStyle w:val="DataTypeTok"/>
-        </w:rPr>
-        <w:t xml:space="preserve">caption.above =</w:t>
-      </w:r>
-      <w:r>
-        <w:rPr>
-          <w:rStyle w:val="NormalTok"/>
-        </w:rPr>
-        <w:t xml:space="preserve"> </w:t>
-      </w:r>
-      <w:r>
-        <w:rPr>
-          <w:rStyle w:val="OtherTok"/>
-        </w:rPr>
-        <w:t xml:space="preserve">TRUE</w:t>
-      </w:r>
-      <w:r>
-        <w:rPr>
-          <w:rStyle w:val="NormalTok"/>
-        </w:rPr>
-        <w:t xml:space="preserve">)</w:t>
-      </w:r>
-    </w:p>
-    <w:p>
-      <w:pPr>
-        <w:pStyle w:val="SourceCode"/>
-      </w:pPr>
-      <w:r>
-        <w:rPr>
-          <w:rStyle w:val="VerbatimChar"/>
-        </w:rPr>
-        <w:t xml:space="preserve">## The table was written to the file 'tabs/Table 1: OLS regression for mileage.html'.</w:t>
-      </w:r>
-    </w:p>
-    <w:p>
-      <w:pPr>
-        <w:pStyle w:val="FirstParagraph"/>
-      </w:pPr>
-      <w:r>
-        <w:t xml:space="preserve">We are interested in modeling</w:t>
-      </w:r>
-      <w:r>
-        <w:t xml:space="preserve"> </w:t>
-      </w:r>
-      <w:r>
-        <w:rPr>
-          <w:rStyle w:val="VerbatimChar"/>
-        </w:rPr>
-        <w:t xml:space="preserve">mpg</w:t>
-      </w:r>
-      <w:r>
-        <w:t xml:space="preserve"> </w:t>
-      </w:r>
-      <w:r>
-        <w:t xml:space="preserve">for our first two models and Table 1 shows the results.</w:t>
-      </w:r>
-    </w:p>
-    <w:p>
-      <w:pPr>
         <w:pStyle w:val="Heading1"/>
       </w:pPr>
       <w:bookmarkStart w:id="22" w:name="hp-models"/>
@@ -762,142 +199,25 @@
     </w:p>
     <w:p>
       <w:pPr>
-        <w:pStyle w:val="SourceCode"/>
-      </w:pPr>
+        <w:pStyle w:val="FirstParagraph"/>
+      </w:pPr>
+      <w:r>
+        <w:t xml:space="preserve">We are interested in modeling</w:t>
+      </w:r>
+      <w:r>
+        <w:t xml:space="preserve"> </w:t>
+      </w:r>
       <w:r>
         <w:rPr>
-          <w:rStyle w:val="NormalTok"/>
+          <w:rStyle w:val="VerbatimChar"/>
         </w:rPr>
-        <w:t xml:space="preserve">tbl2_cap &lt;-</w:t>
-      </w:r>
-      <w:r>
-        <w:rPr>
-          <w:rStyle w:val="StringTok"/>
-        </w:rPr>
+        <w:t xml:space="preserve">hp</w:t>
+      </w:r>
+      <w:r>
         <w:t xml:space="preserve"> </w:t>
       </w:r>
       <w:r>
-        <w:rPr>
-          <w:rStyle w:val="KeywordTok"/>
-        </w:rPr>
-        <w:t xml:space="preserve">table_nums</w:t>
-      </w:r>
-      <w:r>
-        <w:rPr>
-          <w:rStyle w:val="NormalTok"/>
-        </w:rPr>
-        <w:t xml:space="preserve">(</w:t>
-      </w:r>
-      <w:r>
-        <w:rPr>
-          <w:rStyle w:val="StringTok"/>
-        </w:rPr>
-        <w:t xml:space="preserve">"hp_models"</w:t>
-      </w:r>
-      <w:r>
-        <w:rPr>
-          <w:rStyle w:val="NormalTok"/>
-        </w:rPr>
-        <w:t xml:space="preserve">, </w:t>
-      </w:r>
-      <w:r>
-        <w:rPr>
-          <w:rStyle w:val="StringTok"/>
-        </w:rPr>
-        <w:t xml:space="preserve">"OLS regression for horse power"</w:t>
-      </w:r>
-      <w:r>
-        <w:rPr>
-          <w:rStyle w:val="NormalTok"/>
-        </w:rPr>
-        <w:t xml:space="preserve">)</w:t>
-      </w:r>
-      <w:r>
-        <w:br w:type="textWrapping"/>
-      </w:r>
-      <w:r>
-        <w:rPr>
-          <w:rStyle w:val="NormalTok"/>
-        </w:rPr>
-        <w:t xml:space="preserve">knitr</w:t>
-      </w:r>
-      <w:r>
-        <w:rPr>
-          <w:rStyle w:val="OperatorTok"/>
-        </w:rPr>
-        <w:t xml:space="preserve">::</w:t>
-      </w:r>
-      <w:r>
-        <w:rPr>
-          <w:rStyle w:val="KeywordTok"/>
-        </w:rPr>
-        <w:t xml:space="preserve">kable</w:t>
-      </w:r>
-      <w:r>
-        <w:rPr>
-          <w:rStyle w:val="NormalTok"/>
-        </w:rPr>
-        <w:t xml:space="preserve">(</w:t>
-      </w:r>
-      <w:r>
-        <w:rPr>
-          <w:rStyle w:val="KeywordTok"/>
-        </w:rPr>
-        <w:t xml:space="preserve">tibble</w:t>
-      </w:r>
-      <w:r>
-        <w:rPr>
-          <w:rStyle w:val="NormalTok"/>
-        </w:rPr>
-        <w:t xml:space="preserve">(</w:t>
-      </w:r>
-      <w:r>
-        <w:rPr>
-          <w:rStyle w:val="DataTypeTok"/>
-        </w:rPr>
-        <w:t xml:space="preserve">x=</w:t>
-      </w:r>
-      <w:r>
-        <w:rPr>
-          <w:rStyle w:val="DecValTok"/>
-        </w:rPr>
-        <w:t xml:space="preserve">1</w:t>
-      </w:r>
-      <w:r>
-        <w:rPr>
-          <w:rStyle w:val="NormalTok"/>
-        </w:rPr>
-        <w:t xml:space="preserve">, </w:t>
-      </w:r>
-      <w:r>
-        <w:rPr>
-          <w:rStyle w:val="DataTypeTok"/>
-        </w:rPr>
-        <w:t xml:space="preserve">y=</w:t>
-      </w:r>
-      <w:r>
-        <w:rPr>
-          <w:rStyle w:val="DecValTok"/>
-        </w:rPr>
-        <w:t xml:space="preserve">2</w:t>
-      </w:r>
-      <w:r>
-        <w:rPr>
-          <w:rStyle w:val="NormalTok"/>
-        </w:rPr>
-        <w:t xml:space="preserve">), </w:t>
-      </w:r>
-      <w:r>
-        <w:rPr>
-          <w:rStyle w:val="DataTypeTok"/>
-        </w:rPr>
-        <w:t xml:space="preserve">caption=</w:t>
-      </w:r>
-      <w:r>
-        <w:rPr>
-          <w:rStyle w:val="NormalTok"/>
-        </w:rPr>
-        <w:t xml:space="preserve">tbl2_cap)</w:t>
+        <w:t xml:space="preserve">for our last two models and Table 2 shows the results.</w:t>
       </w:r>
     </w:p>
     <w:p>
@@ -905,7 +225,7 @@
         <w:pStyle w:val="TableCaption"/>
       </w:pPr>
       <w:r>
-        <w:t xml:space="preserve">Table 2: OLS regression for horse power</w:t>
+        <w:t xml:space="preserve">Table 2. OLS regression for horse power</w:t>
       </w:r>
     </w:p>
     <w:tbl>
@@ -913,7 +233,7 @@
         <w:tblStyle w:val="TableNormal"/>
         <w:tblW w:type="pct" w:w="0.0"/>
         <w:tblLook w:firstRow="1"/>
-        <w:tblCaption w:val="Table 2: OLS regression for horse power"/>
+        <w:tblCaption w:val="Table 2. OLS regression for horse power"/>
       </w:tblPr>
       <w:tblGrid/>
       <w:tr>
@@ -933,7 +253,7 @@
               <w:jc w:val="right"/>
             </w:pPr>
             <w:r>
-              <w:t xml:space="preserve">x</w:t>
+              <w:t xml:space="preserve">placeholder</w:t>
             </w:r>
           </w:p>
         </w:tc>
@@ -950,7 +270,7 @@
               <w:jc w:val="right"/>
             </w:pPr>
             <w:r>
-              <w:t xml:space="preserve">y</w:t>
+              <w:t xml:space="preserve">to_be_replaced</w:t>
             </w:r>
           </w:p>
         </w:tc>
@@ -974,360 +294,12 @@
               <w:jc w:val="right"/>
             </w:pPr>
             <w:r>
-              <w:t xml:space="preserve">2</w:t>
+              <w:t xml:space="preserve">1</w:t>
             </w:r>
           </w:p>
         </w:tc>
       </w:tr>
     </w:tbl>
-    <w:p>
-      <w:pPr>
-        <w:pStyle w:val="SourceCode"/>
-      </w:pPr>
-      <w:r>
-        <w:rPr>
-          <w:rStyle w:val="KeywordTok"/>
-        </w:rPr>
-        <w:t xml:space="preserve">htmlreg</w:t>
-      </w:r>
-      <w:r>
-        <w:rPr>
-          <w:rStyle w:val="NormalTok"/>
-        </w:rPr>
-        <w:t xml:space="preserve">(</w:t>
-      </w:r>
-      <w:r>
-        <w:rPr>
-          <w:rStyle w:val="KeywordTok"/>
-        </w:rPr>
-        <w:t xml:space="preserve">list</w:t>
-      </w:r>
-      <w:r>
-        <w:rPr>
-          <w:rStyle w:val="NormalTok"/>
-        </w:rPr>
-        <w:t xml:space="preserve">(</w:t>
-      </w:r>
-      <w:r>
-        <w:rPr>
-          <w:rStyle w:val="KeywordTok"/>
-        </w:rPr>
-        <w:t xml:space="preserve">lm</w:t>
-      </w:r>
-      <w:r>
-        <w:rPr>
-          <w:rStyle w:val="NormalTok"/>
-        </w:rPr>
-        <w:t xml:space="preserve">(hp </w:t>
-      </w:r>
-      <w:r>
-        <w:rPr>
-          <w:rStyle w:val="OperatorTok"/>
-        </w:rPr>
-        <w:t xml:space="preserve">~</w:t>
-      </w:r>
-      <w:r>
-        <w:rPr>
-          <w:rStyle w:val="StringTok"/>
-        </w:rPr>
-        <w:t xml:space="preserve"> </w:t>
-      </w:r>
-      <w:r>
-        <w:rPr>
-          <w:rStyle w:val="NormalTok"/>
-        </w:rPr>
-        <w:t xml:space="preserve">wt, </w:t>
-      </w:r>
-      <w:r>
-        <w:rPr>
-          <w:rStyle w:val="DataTypeTok"/>
-        </w:rPr>
-        <w:t xml:space="preserve">data=</w:t>
-      </w:r>
-      <w:r>
-        <w:rPr>
-          <w:rStyle w:val="NormalTok"/>
-        </w:rPr>
-        <w:t xml:space="preserve">mtcars), </w:t>
-      </w:r>
-      <w:r>
-        <w:br w:type="textWrapping"/>
-      </w:r>
-      <w:r>
-        <w:rPr>
-          <w:rStyle w:val="NormalTok"/>
-        </w:rPr>
-        <w:t xml:space="preserve">             </w:t>
-      </w:r>
-      <w:r>
-        <w:rPr>
-          <w:rStyle w:val="KeywordTok"/>
-        </w:rPr>
-        <w:t xml:space="preserve">lm</w:t>
-      </w:r>
-      <w:r>
-        <w:rPr>
-          <w:rStyle w:val="NormalTok"/>
-        </w:rPr>
-        <w:t xml:space="preserve">(hp </w:t>
-      </w:r>
-      <w:r>
-        <w:rPr>
-          <w:rStyle w:val="OperatorTok"/>
-        </w:rPr>
-        <w:t xml:space="preserve">~</w:t>
-      </w:r>
-      <w:r>
-        <w:rPr>
-          <w:rStyle w:val="StringTok"/>
-        </w:rPr>
-        <w:t xml:space="preserve"> </w:t>
-      </w:r>
-      <w:r>
-        <w:rPr>
-          <w:rStyle w:val="NormalTok"/>
-        </w:rPr>
-        <w:t xml:space="preserve">wt </w:t>
-      </w:r>
-      <w:r>
-        <w:rPr>
-          <w:rStyle w:val="OperatorTok"/>
-        </w:rPr>
-        <w:t xml:space="preserve">+</w:t>
-      </w:r>
-      <w:r>
-        <w:rPr>
-          <w:rStyle w:val="StringTok"/>
-        </w:rPr>
-        <w:t xml:space="preserve"> </w:t>
-      </w:r>
-      <w:r>
-        <w:rPr>
-          <w:rStyle w:val="NormalTok"/>
-        </w:rPr>
-        <w:t xml:space="preserve">cyl, </w:t>
-      </w:r>
-      <w:r>
-        <w:rPr>
-          <w:rStyle w:val="DataTypeTok"/>
-        </w:rPr>
-        <w:t xml:space="preserve">data=</w:t>
-      </w:r>
-      <w:r>
-        <w:rPr>
-          <w:rStyle w:val="NormalTok"/>
-        </w:rPr>
-        <w:t xml:space="preserve">mtcars)), </w:t>
-      </w:r>
-      <w:r>
-        <w:br w:type="textWrapping"/>
-      </w:r>
-      <w:r>
-        <w:rPr>
-          <w:rStyle w:val="NormalTok"/>
-        </w:rPr>
-        <w:t xml:space="preserve">        </w:t>
-      </w:r>
-      <w:r>
-        <w:rPr>
-          <w:rStyle w:val="DataTypeTok"/>
-        </w:rPr>
-        <w:t xml:space="preserve">file=</w:t>
-      </w:r>
-      <w:r>
-        <w:rPr>
-          <w:rStyle w:val="KeywordTok"/>
-        </w:rPr>
-        <w:t xml:space="preserve">file.path</w:t>
-      </w:r>
-      <w:r>
-        <w:rPr>
-          <w:rStyle w:val="NormalTok"/>
-        </w:rPr>
-        <w:t xml:space="preserve">(tab_path, </w:t>
-      </w:r>
-      <w:r>
-        <w:rPr>
-          <w:rStyle w:val="KeywordTok"/>
-        </w:rPr>
-        <w:t xml:space="preserve">paste0</w:t>
-      </w:r>
-      <w:r>
-        <w:rPr>
-          <w:rStyle w:val="NormalTok"/>
-        </w:rPr>
-        <w:t xml:space="preserve">(tbl2_cap, </w:t>
-      </w:r>
-      <w:r>
-        <w:rPr>
-          <w:rStyle w:val="StringTok"/>
-        </w:rPr>
-        <w:t xml:space="preserve">".html"</w:t>
-      </w:r>
-      <w:r>
-        <w:rPr>
-          <w:rStyle w:val="NormalTok"/>
-        </w:rPr>
-        <w:t xml:space="preserve">)),</w:t>
-      </w:r>
-      <w:r>
-        <w:br w:type="textWrapping"/>
-      </w:r>
-      <w:r>
-        <w:rPr>
-          <w:rStyle w:val="NormalTok"/>
-        </w:rPr>
-        <w:t xml:space="preserve">        </w:t>
-      </w:r>
-      <w:r>
-        <w:rPr>
-          <w:rStyle w:val="DataTypeTok"/>
-        </w:rPr>
-        <w:t xml:space="preserve">doctype =</w:t>
-      </w:r>
-      <w:r>
-        <w:rPr>
-          <w:rStyle w:val="NormalTok"/>
-        </w:rPr>
-        <w:t xml:space="preserve"> </w:t>
-      </w:r>
-      <w:r>
-        <w:rPr>
-          <w:rStyle w:val="OtherTok"/>
-        </w:rPr>
-        <w:t xml:space="preserve">TRUE</w:t>
-      </w:r>
-      <w:r>
-        <w:rPr>
-          <w:rStyle w:val="NormalTok"/>
-        </w:rPr>
-        <w:t xml:space="preserve">, </w:t>
-      </w:r>
-      <w:r>
-        <w:rPr>
-          <w:rStyle w:val="DataTypeTok"/>
-        </w:rPr>
-        <w:t xml:space="preserve">html.tag =</w:t>
-      </w:r>
-      <w:r>
-        <w:rPr>
-          <w:rStyle w:val="NormalTok"/>
-        </w:rPr>
-        <w:t xml:space="preserve"> </w:t>
-      </w:r>
-      <w:r>
-        <w:rPr>
-          <w:rStyle w:val="OtherTok"/>
-        </w:rPr>
-        <w:t xml:space="preserve">TRUE</w:t>
-      </w:r>
-      <w:r>
-        <w:rPr>
-          <w:rStyle w:val="NormalTok"/>
-        </w:rPr>
-        <w:t xml:space="preserve">, </w:t>
-      </w:r>
-      <w:r>
-        <w:br w:type="textWrapping"/>
-      </w:r>
-      <w:r>
-        <w:rPr>
-          <w:rStyle w:val="NormalTok"/>
-        </w:rPr>
-        <w:t xml:space="preserve">        </w:t>
-      </w:r>
-      <w:r>
-        <w:rPr>
-          <w:rStyle w:val="DataTypeTok"/>
-        </w:rPr>
-        <w:t xml:space="preserve">caption =</w:t>
-      </w:r>
-      <w:r>
-        <w:rPr>
-          <w:rStyle w:val="NormalTok"/>
-        </w:rPr>
-        <w:t xml:space="preserve"> </w:t>
-      </w:r>
-      <w:r>
-        <w:rPr>
-          <w:rStyle w:val="StringTok"/>
-        </w:rPr>
-        <w:t xml:space="preserve">""</w:t>
-      </w:r>
-      <w:r>
-        <w:rPr>
-          <w:rStyle w:val="NormalTok"/>
-        </w:rPr>
-        <w:t xml:space="preserve">, </w:t>
-      </w:r>
-      <w:r>
-        <w:br w:type="textWrapping"/>
-      </w:r>
-      <w:r>
-        <w:rPr>
-          <w:rStyle w:val="NormalTok"/>
-        </w:rPr>
-        <w:t xml:space="preserve">        </w:t>
-      </w:r>
-      <w:r>
-        <w:rPr>
-          <w:rStyle w:val="DataTypeTok"/>
-        </w:rPr>
-        <w:t xml:space="preserve">caption.above =</w:t>
-      </w:r>
-      <w:r>
-        <w:rPr>
-          <w:rStyle w:val="NormalTok"/>
-        </w:rPr>
-        <w:t xml:space="preserve"> </w:t>
-      </w:r>
-      <w:r>
-        <w:rPr>
-          <w:rStyle w:val="OtherTok"/>
-        </w:rPr>
-        <w:t xml:space="preserve">TRUE</w:t>
-      </w:r>
-      <w:r>
-        <w:rPr>
-          <w:rStyle w:val="NormalTok"/>
-        </w:rPr>
-        <w:t xml:space="preserve">)</w:t>
-      </w:r>
-    </w:p>
-    <w:p>
-      <w:pPr>
-        <w:pStyle w:val="SourceCode"/>
-      </w:pPr>
-      <w:r>
-        <w:rPr>
-          <w:rStyle w:val="VerbatimChar"/>
-        </w:rPr>
-        <w:t xml:space="preserve">## The table was written to the file 'tabs/Table 2: OLS regression for horse power.html'.</w:t>
-      </w:r>
-    </w:p>
-    <w:p>
-      <w:pPr>
-        <w:pStyle w:val="FirstParagraph"/>
-      </w:pPr>
-      <w:r>
-        <w:t xml:space="preserve">We are interested in modeling</w:t>
-      </w:r>
-      <w:r>
-        <w:t xml:space="preserve"> </w:t>
-      </w:r>
-      <w:r>
-        <w:rPr>
-          <w:rStyle w:val="VerbatimChar"/>
-        </w:rPr>
-        <w:t xml:space="preserve">hp</w:t>
-      </w:r>
-      <w:r>
-        <w:t xml:space="preserve"> </w:t>
-      </w:r>
-      <w:r>
-        <w:t xml:space="preserve">for our last two models and Table 2 shows the results.</w:t>
-      </w:r>
-    </w:p>
     <w:sectPr/>
   </w:body>
 </w:document>
@@ -1436,7 +408,7 @@
     </w:lvl>
   </w:abstractNum>
   <w:abstractNum w:abstractNumId="990">
-    <w:nsid w:val="196b2d74"/>
+    <w:nsid w:val="a96b30e6"/>
     <w:multiLevelType w:val="multilevel"/>
     <w:lvl w:ilvl="0">
       <w:numFmt w:val="bullet"/>

</xml_diff>